<commit_message>
add data into contrast exp table
</commit_message>
<xml_diff>
--- a/contrast_exp.docx
+++ b/contrast_exp.docx
@@ -30,7 +30,7 @@
       </w:tblPr>
       <w:tblGrid>
         <w:gridCol w:w="2127"/>
-        <w:gridCol w:w="1774"/>
+        <w:gridCol w:w="2068"/>
         <w:gridCol w:w="993"/>
         <w:gridCol w:w="1558"/>
         <w:gridCol w:w="1278"/>
@@ -721,21 +721,34 @@
             <w:r>
               <w:rPr>
                 <w:rFonts w:hint="eastAsia"/>
-                <w:color w:val="FF0000"/>
-                <w:sz w:val="15"/>
-                <w:szCs w:val="15"/>
-                <w:highlight w:val="red"/>
-              </w:rPr>
-              <w:t>-</w:t>
-            </w:r>
-            <w:r>
-              <w:rPr>
-                <w:color w:val="FF0000"/>
-                <w:sz w:val="15"/>
-                <w:szCs w:val="15"/>
-                <w:highlight w:val="red"/>
-              </w:rPr>
-              <w:t>1</w:t>
+                <w:sz w:val="15"/>
+                <w:szCs w:val="15"/>
+              </w:rPr>
+              <w:t>0.974</w:t>
+            </w:r>
+            <w:r>
+              <w:rPr>
+                <w:rFonts w:hint="eastAsia"/>
+                <w:sz w:val="15"/>
+                <w:szCs w:val="15"/>
+              </w:rPr>
+              <w:t>(</w:t>
+            </w:r>
+            <w:r>
+              <w:rPr>
+                <w:sz w:val="15"/>
+                <w:szCs w:val="15"/>
+              </w:rPr>
+              <w:t>direct_test_existmodel</w:t>
+            </w:r>
+            <w:bookmarkStart w:id="0" w:name="_GoBack"/>
+            <w:bookmarkEnd w:id="0"/>
+            <w:r>
+              <w:rPr>
+                <w:sz w:val="15"/>
+                <w:szCs w:val="15"/>
+              </w:rPr>
+              <w:t>)</w:t>
             </w:r>
           </w:p>
         </w:tc>
@@ -756,21 +769,17 @@
             <w:r>
               <w:rPr>
                 <w:rFonts w:hint="eastAsia"/>
-                <w:color w:val="FF0000"/>
-                <w:sz w:val="15"/>
-                <w:szCs w:val="15"/>
-                <w:highlight w:val="red"/>
-              </w:rPr>
-              <w:t>-</w:t>
-            </w:r>
-            <w:r>
-              <w:rPr>
-                <w:color w:val="FF0000"/>
-                <w:sz w:val="15"/>
-                <w:szCs w:val="15"/>
-                <w:highlight w:val="red"/>
-              </w:rPr>
-              <w:t>1</w:t>
+                <w:sz w:val="15"/>
+                <w:szCs w:val="15"/>
+              </w:rPr>
+              <w:t>3</w:t>
+            </w:r>
+            <w:r>
+              <w:rPr>
+                <w:sz w:val="15"/>
+                <w:szCs w:val="15"/>
+              </w:rPr>
+              <w:t>.35</w:t>
             </w:r>
           </w:p>
         </w:tc>
@@ -2392,8 +2401,6 @@
               </w:rPr>
               <w:t>1</w:t>
             </w:r>
-            <w:bookmarkStart w:id="0" w:name="_GoBack"/>
-            <w:bookmarkEnd w:id="0"/>
           </w:p>
         </w:tc>
         <w:tc>
@@ -8975,7 +8982,7 @@
 </file>
 
 <file path=customXml/itemProps1.xml><?xml version="1.0" encoding="utf-8"?>
-<ds:datastoreItem xmlns:ds="http://schemas.openxmlformats.org/officeDocument/2006/customXml" ds:itemID="{69C886C2-2F39-4CC3-B163-B2C8B54DB97C}">
+<ds:datastoreItem xmlns:ds="http://schemas.openxmlformats.org/officeDocument/2006/customXml" ds:itemID="{24F18F61-2F7C-497C-8115-54C201648716}">
   <ds:schemaRefs>
     <ds:schemaRef ds:uri="http://schemas.openxmlformats.org/officeDocument/2006/bibliography"/>
   </ds:schemaRefs>

</xml_diff>

<commit_message>
add retrain by hand
</commit_message>
<xml_diff>
--- a/contrast_exp.docx
+++ b/contrast_exp.docx
@@ -5319,6 +5319,8 @@
                 <w:szCs w:val="15"/>
               </w:rPr>
             </w:pPr>
+            <w:bookmarkStart w:id="4" w:name="_GoBack"/>
+            <w:bookmarkEnd w:id="4"/>
           </w:p>
         </w:tc>
         <w:tc>
@@ -8176,7 +8178,7 @@
                 <w:highlight w:val="cyan"/>
               </w:rPr>
             </w:pPr>
-            <w:bookmarkStart w:id="4" w:name="_Hlk45793200"/>
+            <w:bookmarkStart w:id="5" w:name="_Hlk45793200"/>
             <w:r>
               <w:rPr>
                 <w:rFonts w:hint="eastAsia"/>
@@ -8366,8 +8368,6 @@
               </w:rPr>
               <w:t>***</w:t>
             </w:r>
-            <w:bookmarkStart w:id="5" w:name="_GoBack"/>
-            <w:bookmarkEnd w:id="5"/>
             <w:r>
               <w:rPr>
                 <w:rFonts w:hint="eastAsia"/>
@@ -9002,7 +9002,7 @@
               </w:rPr>
             </w:pPr>
             <w:bookmarkStart w:id="6" w:name="_Hlk45793240"/>
-            <w:bookmarkEnd w:id="4"/>
+            <w:bookmarkEnd w:id="5"/>
             <w:r>
               <w:rPr>
                 <w:sz w:val="15"/>
@@ -10464,7 +10464,7 @@
 </file>
 
 <file path=customXml/itemProps1.xml><?xml version="1.0" encoding="utf-8"?>
-<ds:datastoreItem xmlns:ds="http://schemas.openxmlformats.org/officeDocument/2006/customXml" ds:itemID="{31BE34A1-7306-4166-866D-4EB1C2AD6F0C}">
+<ds:datastoreItem xmlns:ds="http://schemas.openxmlformats.org/officeDocument/2006/customXml" ds:itemID="{3886AFEF-A4F8-4F22-92B3-ED02A089468D}">
   <ds:schemaRefs>
     <ds:schemaRef ds:uri="http://schemas.openxmlformats.org/officeDocument/2006/bibliography"/>
   </ds:schemaRefs>

</xml_diff>

<commit_message>
add denoise dataset SIDD
</commit_message>
<xml_diff>
--- a/contrast_exp.docx
+++ b/contrast_exp.docx
@@ -261,7 +261,16 @@
                 <w:sz w:val="15"/>
                 <w:szCs w:val="15"/>
               </w:rPr>
-              <w:t xml:space="preserve"> ± 0.13</w:t>
+              <w:t xml:space="preserve"> ± </w:t>
+            </w:r>
+            <w:bookmarkStart w:id="0" w:name="_GoBack"/>
+            <w:bookmarkEnd w:id="0"/>
+            <w:r>
+              <w:rPr>
+                <w:sz w:val="15"/>
+                <w:szCs w:val="15"/>
+              </w:rPr>
+              <w:t>0.13</w:t>
             </w:r>
           </w:p>
         </w:tc>
@@ -501,9 +510,9 @@
                 <w:highlight w:val="yellow"/>
               </w:rPr>
             </w:pPr>
-            <w:bookmarkStart w:id="0" w:name="_Hlk46393432"/>
-            <w:bookmarkStart w:id="1" w:name="_Hlk46393794"/>
-            <w:bookmarkStart w:id="2" w:name="_Hlk46396238"/>
+            <w:bookmarkStart w:id="1" w:name="_Hlk46393432"/>
+            <w:bookmarkStart w:id="2" w:name="_Hlk46393794"/>
+            <w:bookmarkStart w:id="3" w:name="_Hlk46396238"/>
             <w:r>
               <w:rPr>
                 <w:rFonts w:hint="eastAsia"/>
@@ -624,357 +633,6 @@
               </w:rPr>
               <w:t>0.32</w:t>
             </w:r>
-          </w:p>
-        </w:tc>
-        <w:tc>
-          <w:tcPr>
-            <w:tcW w:w="1278" w:type="dxa"/>
-            <w:tcBorders>
-              <w:top w:val="nil"/>
-              <w:bottom w:val="nil"/>
-            </w:tcBorders>
-          </w:tcPr>
-          <w:p>
-            <w:pPr>
-              <w:rPr>
-                <w:sz w:val="15"/>
-                <w:szCs w:val="15"/>
-              </w:rPr>
-            </w:pPr>
-            <w:r>
-              <w:rPr>
-                <w:sz w:val="15"/>
-                <w:szCs w:val="15"/>
-              </w:rPr>
-              <w:t>R</w:t>
-            </w:r>
-            <w:r>
-              <w:rPr>
-                <w:rFonts w:hint="eastAsia"/>
-                <w:sz w:val="15"/>
-                <w:szCs w:val="15"/>
-              </w:rPr>
-              <w:t>l</w:t>
-            </w:r>
-          </w:p>
-        </w:tc>
-      </w:tr>
-      <w:bookmarkEnd w:id="0"/>
-      <w:tr>
-        <w:tc>
-          <w:tcPr>
-            <w:tcW w:w="2552" w:type="dxa"/>
-            <w:tcBorders>
-              <w:top w:val="nil"/>
-              <w:bottom w:val="nil"/>
-            </w:tcBorders>
-          </w:tcPr>
-          <w:p>
-            <w:pPr>
-              <w:rPr>
-                <w:sz w:val="15"/>
-                <w:szCs w:val="15"/>
-                <w:highlight w:val="yellow"/>
-              </w:rPr>
-            </w:pPr>
-            <w:r>
-              <w:rPr>
-                <w:rFonts w:hint="eastAsia"/>
-                <w:sz w:val="15"/>
-                <w:szCs w:val="15"/>
-              </w:rPr>
-              <w:t>E</w:t>
-            </w:r>
-            <w:r>
-              <w:rPr>
-                <w:sz w:val="15"/>
-                <w:szCs w:val="15"/>
-              </w:rPr>
-              <w:t xml:space="preserve">nas </w:t>
-            </w:r>
-            <w:r>
-              <w:rPr>
-                <w:sz w:val="15"/>
-                <w:szCs w:val="15"/>
-              </w:rPr>
-              <w:t xml:space="preserve">macro </w:t>
-            </w:r>
-            <w:r>
-              <w:rPr>
-                <w:sz w:val="15"/>
-                <w:szCs w:val="15"/>
-              </w:rPr>
-              <w:t>(</w:t>
-            </w:r>
-            <w:r>
-              <w:rPr>
-                <w:rFonts w:hint="eastAsia"/>
-                <w:sz w:val="15"/>
-                <w:szCs w:val="15"/>
-              </w:rPr>
-              <w:t>post_arc</w:t>
-            </w:r>
-            <w:r>
-              <w:rPr>
-                <w:sz w:val="15"/>
-                <w:szCs w:val="15"/>
-              </w:rPr>
-              <w:t>+</w:t>
-            </w:r>
-            <w:r>
-              <w:rPr>
-                <w:sz w:val="15"/>
-                <w:szCs w:val="15"/>
-              </w:rPr>
-              <w:t>retrain</w:t>
-            </w:r>
-            <w:r>
-              <w:rPr>
-                <w:sz w:val="15"/>
-                <w:szCs w:val="15"/>
-              </w:rPr>
-              <w:t>)</w:t>
-            </w:r>
-          </w:p>
-        </w:tc>
-        <w:tc>
-          <w:tcPr>
-            <w:tcW w:w="2126" w:type="dxa"/>
-            <w:tcBorders>
-              <w:top w:val="nil"/>
-              <w:bottom w:val="nil"/>
-            </w:tcBorders>
-          </w:tcPr>
-          <w:p>
-            <w:pPr>
-              <w:rPr>
-                <w:sz w:val="15"/>
-                <w:szCs w:val="15"/>
-                <w:highlight w:val="yellow"/>
-              </w:rPr>
-            </w:pPr>
-            <w:r>
-              <w:rPr>
-                <w:sz w:val="15"/>
-                <w:szCs w:val="15"/>
-              </w:rPr>
-              <w:t>95.92</w:t>
-            </w:r>
-          </w:p>
-        </w:tc>
-        <w:tc>
-          <w:tcPr>
-            <w:tcW w:w="851" w:type="dxa"/>
-            <w:tcBorders>
-              <w:top w:val="nil"/>
-              <w:bottom w:val="nil"/>
-            </w:tcBorders>
-          </w:tcPr>
-          <w:p>
-            <w:pPr>
-              <w:rPr>
-                <w:sz w:val="15"/>
-                <w:szCs w:val="15"/>
-                <w:highlight w:val="yellow"/>
-              </w:rPr>
-            </w:pPr>
-            <w:r>
-              <w:rPr>
-                <w:sz w:val="15"/>
-                <w:szCs w:val="15"/>
-              </w:rPr>
-              <w:t>42</w:t>
-            </w:r>
-          </w:p>
-        </w:tc>
-        <w:tc>
-          <w:tcPr>
-            <w:tcW w:w="1217" w:type="dxa"/>
-            <w:tcBorders>
-              <w:top w:val="nil"/>
-              <w:bottom w:val="nil"/>
-            </w:tcBorders>
-          </w:tcPr>
-          <w:p>
-            <w:pPr>
-              <w:rPr>
-                <w:sz w:val="15"/>
-                <w:szCs w:val="15"/>
-                <w:highlight w:val="yellow"/>
-              </w:rPr>
-            </w:pPr>
-            <w:r>
-              <w:rPr>
-                <w:sz w:val="15"/>
-                <w:szCs w:val="15"/>
-              </w:rPr>
-              <w:t>-</w:t>
-            </w:r>
-          </w:p>
-        </w:tc>
-        <w:tc>
-          <w:tcPr>
-            <w:tcW w:w="1278" w:type="dxa"/>
-            <w:tcBorders>
-              <w:top w:val="nil"/>
-              <w:bottom w:val="nil"/>
-            </w:tcBorders>
-          </w:tcPr>
-          <w:p>
-            <w:pPr>
-              <w:rPr>
-                <w:sz w:val="15"/>
-                <w:szCs w:val="15"/>
-              </w:rPr>
-            </w:pPr>
-            <w:r>
-              <w:rPr>
-                <w:sz w:val="15"/>
-                <w:szCs w:val="15"/>
-              </w:rPr>
-              <w:t>R</w:t>
-            </w:r>
-            <w:r>
-              <w:rPr>
-                <w:rFonts w:hint="eastAsia"/>
-                <w:sz w:val="15"/>
-                <w:szCs w:val="15"/>
-              </w:rPr>
-              <w:t>l</w:t>
-            </w:r>
-          </w:p>
-        </w:tc>
-      </w:tr>
-      <w:tr>
-        <w:tc>
-          <w:tcPr>
-            <w:tcW w:w="2552" w:type="dxa"/>
-            <w:tcBorders>
-              <w:top w:val="nil"/>
-              <w:bottom w:val="nil"/>
-            </w:tcBorders>
-          </w:tcPr>
-          <w:p>
-            <w:pPr>
-              <w:rPr>
-                <w:sz w:val="15"/>
-                <w:szCs w:val="15"/>
-                <w:highlight w:val="yellow"/>
-              </w:rPr>
-            </w:pPr>
-            <w:r>
-              <w:rPr>
-                <w:rFonts w:hint="eastAsia"/>
-                <w:sz w:val="15"/>
-                <w:szCs w:val="15"/>
-              </w:rPr>
-              <w:t>E</w:t>
-            </w:r>
-            <w:r>
-              <w:rPr>
-                <w:sz w:val="15"/>
-                <w:szCs w:val="15"/>
-              </w:rPr>
-              <w:t xml:space="preserve">nas </w:t>
-            </w:r>
-            <w:r>
-              <w:rPr>
-                <w:sz w:val="15"/>
-                <w:szCs w:val="15"/>
-              </w:rPr>
-              <w:t xml:space="preserve">macro </w:t>
-            </w:r>
-            <w:r>
-              <w:rPr>
-                <w:sz w:val="15"/>
-                <w:szCs w:val="15"/>
-              </w:rPr>
-              <w:t>(</w:t>
-            </w:r>
-            <w:r>
-              <w:rPr>
-                <w:sz w:val="15"/>
-                <w:szCs w:val="15"/>
-              </w:rPr>
-              <w:t>research+</w:t>
-            </w:r>
-            <w:r>
-              <w:rPr>
-                <w:sz w:val="15"/>
-                <w:szCs w:val="15"/>
-              </w:rPr>
-              <w:t>retrain</w:t>
-            </w:r>
-            <w:r>
-              <w:rPr>
-                <w:sz w:val="15"/>
-                <w:szCs w:val="15"/>
-              </w:rPr>
-              <w:t>)</w:t>
-            </w:r>
-          </w:p>
-        </w:tc>
-        <w:tc>
-          <w:tcPr>
-            <w:tcW w:w="2126" w:type="dxa"/>
-            <w:tcBorders>
-              <w:top w:val="nil"/>
-              <w:bottom w:val="nil"/>
-            </w:tcBorders>
-          </w:tcPr>
-          <w:p>
-            <w:pPr>
-              <w:rPr>
-                <w:sz w:val="15"/>
-                <w:szCs w:val="15"/>
-                <w:highlight w:val="yellow"/>
-              </w:rPr>
-            </w:pPr>
-            <w:r>
-              <w:rPr>
-                <w:rFonts w:hint="eastAsia"/>
-                <w:sz w:val="15"/>
-                <w:szCs w:val="15"/>
-                <w:highlight w:val="yellow"/>
-              </w:rPr>
-              <w:t>采出pooling</w:t>
-            </w:r>
-          </w:p>
-        </w:tc>
-        <w:tc>
-          <w:tcPr>
-            <w:tcW w:w="851" w:type="dxa"/>
-            <w:tcBorders>
-              <w:top w:val="nil"/>
-              <w:bottom w:val="nil"/>
-            </w:tcBorders>
-          </w:tcPr>
-          <w:p>
-            <w:pPr>
-              <w:rPr>
-                <w:sz w:val="15"/>
-                <w:szCs w:val="15"/>
-                <w:highlight w:val="yellow"/>
-              </w:rPr>
-            </w:pPr>
-          </w:p>
-        </w:tc>
-        <w:tc>
-          <w:tcPr>
-            <w:tcW w:w="1217" w:type="dxa"/>
-            <w:tcBorders>
-              <w:top w:val="nil"/>
-              <w:bottom w:val="nil"/>
-            </w:tcBorders>
-          </w:tcPr>
-          <w:p>
-            <w:pPr>
-              <w:rPr>
-                <w:sz w:val="15"/>
-                <w:szCs w:val="15"/>
-                <w:highlight w:val="yellow"/>
-              </w:rPr>
-            </w:pPr>
           </w:p>
         </w:tc>
         <w:tc>
@@ -1048,7 +706,43 @@
                 <w:sz w:val="15"/>
                 <w:szCs w:val="15"/>
               </w:rPr>
-              <w:t>micro (post)</w:t>
+              <w:t xml:space="preserve">macro </w:t>
+            </w:r>
+            <w:r>
+              <w:rPr>
+                <w:sz w:val="15"/>
+                <w:szCs w:val="15"/>
+              </w:rPr>
+              <w:t>(</w:t>
+            </w:r>
+            <w:r>
+              <w:rPr>
+                <w:rFonts w:hint="eastAsia"/>
+                <w:sz w:val="15"/>
+                <w:szCs w:val="15"/>
+              </w:rPr>
+              <w:t>post_arc</w:t>
+            </w:r>
+            <w:r>
+              <w:rPr>
+                <w:sz w:val="15"/>
+                <w:szCs w:val="15"/>
+              </w:rPr>
+              <w:t>+</w:t>
+            </w:r>
+            <w:r>
+              <w:rPr>
+                <w:sz w:val="15"/>
+                <w:szCs w:val="15"/>
+              </w:rPr>
+              <w:t>retrain</w:t>
+            </w:r>
+            <w:r>
+              <w:rPr>
+                <w:sz w:val="15"/>
+                <w:szCs w:val="15"/>
+              </w:rPr>
+              <w:t>)</w:t>
             </w:r>
           </w:p>
         </w:tc>
@@ -1073,7 +767,7 @@
                 <w:sz w:val="15"/>
                 <w:szCs w:val="15"/>
               </w:rPr>
-              <w:t>97.11</w:t>
+              <w:t>95.92</w:t>
             </w:r>
           </w:p>
         </w:tc>
@@ -1098,7 +792,7 @@
                 <w:sz w:val="15"/>
                 <w:szCs w:val="15"/>
               </w:rPr>
-              <w:t>4.6</w:t>
+              <w:t>42</w:t>
             </w:r>
           </w:p>
         </w:tc>
@@ -1123,7 +817,7 @@
                 <w:sz w:val="15"/>
                 <w:szCs w:val="15"/>
               </w:rPr>
-              <w:t>0.45</w:t>
+              <w:t>-</w:t>
             </w:r>
           </w:p>
         </w:tc>
@@ -1197,22 +891,28 @@
                 <w:sz w:val="15"/>
                 <w:szCs w:val="15"/>
               </w:rPr>
-              <w:t>micro (</w:t>
-            </w:r>
-            <w:r>
-              <w:rPr>
-                <w:rFonts w:hint="eastAsia"/>
-                <w:sz w:val="15"/>
-                <w:szCs w:val="15"/>
-              </w:rPr>
-              <w:t>post_arc</w:t>
-            </w:r>
-            <w:r>
-              <w:rPr>
-                <w:sz w:val="15"/>
-                <w:szCs w:val="15"/>
-              </w:rPr>
-              <w:t>+retrain</w:t>
+              <w:t xml:space="preserve">macro </w:t>
+            </w:r>
+            <w:r>
+              <w:rPr>
+                <w:sz w:val="15"/>
+                <w:szCs w:val="15"/>
+              </w:rPr>
+              <w:t>(</w:t>
+            </w:r>
+            <w:r>
+              <w:rPr>
+                <w:sz w:val="15"/>
+                <w:szCs w:val="15"/>
+              </w:rPr>
+              <w:t>research+</w:t>
+            </w:r>
+            <w:r>
+              <w:rPr>
+                <w:sz w:val="15"/>
+                <w:szCs w:val="15"/>
+              </w:rPr>
+              <w:t>retrain</w:t>
             </w:r>
             <w:r>
               <w:rPr>
@@ -1241,17 +941,12 @@
             </w:pPr>
             <w:r>
               <w:rPr>
-                <w:sz w:val="15"/>
-                <w:szCs w:val="15"/>
-              </w:rPr>
-              <w:t>96</w:t>
-            </w:r>
-            <w:r>
-              <w:rPr>
-                <w:sz w:val="15"/>
-                <w:szCs w:val="15"/>
-              </w:rPr>
-              <w:t>.35</w:t>
+                <w:rFonts w:hint="eastAsia"/>
+                <w:sz w:val="15"/>
+                <w:szCs w:val="15"/>
+                <w:highlight w:val="yellow"/>
+              </w:rPr>
+              <w:t>采出pooling</w:t>
             </w:r>
           </w:p>
         </w:tc>
@@ -1271,13 +966,6 @@
                 <w:highlight w:val="yellow"/>
               </w:rPr>
             </w:pPr>
-            <w:r>
-              <w:rPr>
-                <w:sz w:val="15"/>
-                <w:szCs w:val="15"/>
-              </w:rPr>
-              <w:t>3.9</w:t>
-            </w:r>
           </w:p>
         </w:tc>
         <w:tc>
@@ -1296,12 +984,155 @@
                 <w:highlight w:val="yellow"/>
               </w:rPr>
             </w:pPr>
-            <w:r>
-              <w:rPr>
-                <w:sz w:val="15"/>
-                <w:szCs w:val="15"/>
-              </w:rPr>
-              <w:t>-</w:t>
+          </w:p>
+        </w:tc>
+        <w:tc>
+          <w:tcPr>
+            <w:tcW w:w="1278" w:type="dxa"/>
+            <w:tcBorders>
+              <w:top w:val="nil"/>
+              <w:bottom w:val="nil"/>
+            </w:tcBorders>
+          </w:tcPr>
+          <w:p>
+            <w:pPr>
+              <w:rPr>
+                <w:sz w:val="15"/>
+                <w:szCs w:val="15"/>
+              </w:rPr>
+            </w:pPr>
+            <w:r>
+              <w:rPr>
+                <w:sz w:val="15"/>
+                <w:szCs w:val="15"/>
+              </w:rPr>
+              <w:t>R</w:t>
+            </w:r>
+            <w:r>
+              <w:rPr>
+                <w:rFonts w:hint="eastAsia"/>
+                <w:sz w:val="15"/>
+                <w:szCs w:val="15"/>
+              </w:rPr>
+              <w:t>l</w:t>
+            </w:r>
+          </w:p>
+        </w:tc>
+      </w:tr>
+      <w:bookmarkEnd w:id="2"/>
+      <w:tr>
+        <w:tc>
+          <w:tcPr>
+            <w:tcW w:w="2552" w:type="dxa"/>
+            <w:tcBorders>
+              <w:top w:val="nil"/>
+              <w:bottom w:val="nil"/>
+            </w:tcBorders>
+          </w:tcPr>
+          <w:p>
+            <w:pPr>
+              <w:rPr>
+                <w:sz w:val="15"/>
+                <w:szCs w:val="15"/>
+                <w:highlight w:val="yellow"/>
+              </w:rPr>
+            </w:pPr>
+            <w:r>
+              <w:rPr>
+                <w:rFonts w:hint="eastAsia"/>
+                <w:sz w:val="15"/>
+                <w:szCs w:val="15"/>
+              </w:rPr>
+              <w:t>E</w:t>
+            </w:r>
+            <w:r>
+              <w:rPr>
+                <w:sz w:val="15"/>
+                <w:szCs w:val="15"/>
+              </w:rPr>
+              <w:t xml:space="preserve">nas </w:t>
+            </w:r>
+            <w:r>
+              <w:rPr>
+                <w:sz w:val="15"/>
+                <w:szCs w:val="15"/>
+              </w:rPr>
+              <w:t>micro (post)</w:t>
+            </w:r>
+          </w:p>
+        </w:tc>
+        <w:tc>
+          <w:tcPr>
+            <w:tcW w:w="2126" w:type="dxa"/>
+            <w:tcBorders>
+              <w:top w:val="nil"/>
+              <w:bottom w:val="nil"/>
+            </w:tcBorders>
+          </w:tcPr>
+          <w:p>
+            <w:pPr>
+              <w:rPr>
+                <w:sz w:val="15"/>
+                <w:szCs w:val="15"/>
+                <w:highlight w:val="yellow"/>
+              </w:rPr>
+            </w:pPr>
+            <w:r>
+              <w:rPr>
+                <w:sz w:val="15"/>
+                <w:szCs w:val="15"/>
+              </w:rPr>
+              <w:t>97.11</w:t>
+            </w:r>
+          </w:p>
+        </w:tc>
+        <w:tc>
+          <w:tcPr>
+            <w:tcW w:w="851" w:type="dxa"/>
+            <w:tcBorders>
+              <w:top w:val="nil"/>
+              <w:bottom w:val="nil"/>
+            </w:tcBorders>
+          </w:tcPr>
+          <w:p>
+            <w:pPr>
+              <w:rPr>
+                <w:sz w:val="15"/>
+                <w:szCs w:val="15"/>
+                <w:highlight w:val="yellow"/>
+              </w:rPr>
+            </w:pPr>
+            <w:r>
+              <w:rPr>
+                <w:sz w:val="15"/>
+                <w:szCs w:val="15"/>
+              </w:rPr>
+              <w:t>4.6</w:t>
+            </w:r>
+          </w:p>
+        </w:tc>
+        <w:tc>
+          <w:tcPr>
+            <w:tcW w:w="1217" w:type="dxa"/>
+            <w:tcBorders>
+              <w:top w:val="nil"/>
+              <w:bottom w:val="nil"/>
+            </w:tcBorders>
+          </w:tcPr>
+          <w:p>
+            <w:pPr>
+              <w:rPr>
+                <w:sz w:val="15"/>
+                <w:szCs w:val="15"/>
+                <w:highlight w:val="yellow"/>
+              </w:rPr>
+            </w:pPr>
+            <w:r>
+              <w:rPr>
+                <w:sz w:val="15"/>
+                <w:szCs w:val="15"/>
+              </w:rPr>
+              <w:t>0.45</w:t>
             </w:r>
           </w:p>
         </w:tc>
@@ -1375,14 +1206,22 @@
                 <w:sz w:val="15"/>
                 <w:szCs w:val="15"/>
               </w:rPr>
-              <w:t xml:space="preserve">micro </w:t>
-            </w:r>
-            <w:r>
-              <w:rPr>
-                <w:sz w:val="15"/>
-                <w:szCs w:val="15"/>
-              </w:rPr>
-              <w:t>(research+retrain</w:t>
+              <w:t>micro (</w:t>
+            </w:r>
+            <w:r>
+              <w:rPr>
+                <w:rFonts w:hint="eastAsia"/>
+                <w:sz w:val="15"/>
+                <w:szCs w:val="15"/>
+              </w:rPr>
+              <w:t>post_arc</w:t>
+            </w:r>
+            <w:r>
+              <w:rPr>
+                <w:sz w:val="15"/>
+                <w:szCs w:val="15"/>
+              </w:rPr>
+              <w:t>+retrain</w:t>
             </w:r>
             <w:r>
               <w:rPr>
@@ -1411,7 +1250,6 @@
             </w:pPr>
             <w:r>
               <w:rPr>
-                <w:rFonts w:hint="eastAsia"/>
                 <w:sz w:val="15"/>
                 <w:szCs w:val="15"/>
               </w:rPr>
@@ -1422,7 +1260,7 @@
                 <w:sz w:val="15"/>
                 <w:szCs w:val="15"/>
               </w:rPr>
-              <w:t>.15</w:t>
+              <w:t>.35</w:t>
             </w:r>
           </w:p>
         </w:tc>
@@ -1447,7 +1285,7 @@
                 <w:sz w:val="15"/>
                 <w:szCs w:val="15"/>
               </w:rPr>
-              <w:t>4.3</w:t>
+              <w:t>3.9</w:t>
             </w:r>
           </w:p>
         </w:tc>
@@ -1472,7 +1310,7 @@
                 <w:sz w:val="15"/>
                 <w:szCs w:val="15"/>
               </w:rPr>
-              <w:t>0.33</w:t>
+              <w:t>-</w:t>
             </w:r>
           </w:p>
         </w:tc>
@@ -1528,24 +1366,39 @@
             </w:pPr>
             <w:r>
               <w:rPr>
-                <w:sz w:val="15"/>
-                <w:szCs w:val="15"/>
-              </w:rPr>
-              <w:t>Darts</w:t>
-            </w:r>
-            <w:r>
-              <w:rPr>
-                <w:sz w:val="15"/>
-                <w:szCs w:val="15"/>
-              </w:rPr>
-              <w:t xml:space="preserve"> </w:t>
-            </w:r>
-            <w:r>
-              <w:rPr>
-                <w:sz w:val="15"/>
-                <w:szCs w:val="15"/>
-              </w:rPr>
-              <w:t>(post)</w:t>
+                <w:rFonts w:hint="eastAsia"/>
+                <w:sz w:val="15"/>
+                <w:szCs w:val="15"/>
+              </w:rPr>
+              <w:t>E</w:t>
+            </w:r>
+            <w:r>
+              <w:rPr>
+                <w:sz w:val="15"/>
+                <w:szCs w:val="15"/>
+              </w:rPr>
+              <w:t xml:space="preserve">nas </w:t>
+            </w:r>
+            <w:r>
+              <w:rPr>
+                <w:sz w:val="15"/>
+                <w:szCs w:val="15"/>
+              </w:rPr>
+              <w:t xml:space="preserve">micro </w:t>
+            </w:r>
+            <w:r>
+              <w:rPr>
+                <w:sz w:val="15"/>
+                <w:szCs w:val="15"/>
+              </w:rPr>
+              <w:t>(research+retrain</w:t>
+            </w:r>
+            <w:r>
+              <w:rPr>
+                <w:sz w:val="15"/>
+                <w:szCs w:val="15"/>
+              </w:rPr>
+              <w:t>)</w:t>
             </w:r>
           </w:p>
         </w:tc>
@@ -1571,35 +1424,14 @@
                 <w:sz w:val="15"/>
                 <w:szCs w:val="15"/>
               </w:rPr>
-              <w:t>9</w:t>
-            </w:r>
-            <w:r>
-              <w:rPr>
-                <w:sz w:val="15"/>
-                <w:szCs w:val="15"/>
-              </w:rPr>
-              <w:t>7</w:t>
-            </w:r>
-            <w:r>
-              <w:rPr>
-                <w:sz w:val="15"/>
-                <w:szCs w:val="15"/>
-              </w:rPr>
-              <w:t>.24</w:t>
-            </w:r>
-            <w:r>
-              <w:rPr>
-                <w:sz w:val="15"/>
-                <w:szCs w:val="15"/>
-              </w:rPr>
-              <w:t>±</w:t>
-            </w:r>
-            <w:r>
-              <w:rPr>
-                <w:sz w:val="15"/>
-                <w:szCs w:val="15"/>
-              </w:rPr>
-              <w:t>0.09</w:t>
+              <w:t>96</w:t>
+            </w:r>
+            <w:r>
+              <w:rPr>
+                <w:sz w:val="15"/>
+                <w:szCs w:val="15"/>
+              </w:rPr>
+              <w:t>.15</w:t>
             </w:r>
           </w:p>
         </w:tc>
@@ -1621,18 +1453,10 @@
             </w:pPr>
             <w:r>
               <w:rPr>
-                <w:rFonts w:hint="eastAsia"/>
-                <w:sz w:val="15"/>
-                <w:szCs w:val="15"/>
-              </w:rPr>
-              <w:t>3.</w:t>
-            </w:r>
-            <w:r>
-              <w:rPr>
-                <w:sz w:val="15"/>
-                <w:szCs w:val="15"/>
-              </w:rPr>
-              <w:t>3</w:t>
+                <w:sz w:val="15"/>
+                <w:szCs w:val="15"/>
+              </w:rPr>
+              <w:t>4.3</w:t>
             </w:r>
           </w:p>
         </w:tc>
@@ -1657,7 +1481,7 @@
                 <w:sz w:val="15"/>
                 <w:szCs w:val="15"/>
               </w:rPr>
-              <w:t>4</w:t>
+              <w:t>0.33</w:t>
             </w:r>
           </w:p>
         </w:tc>
@@ -1681,7 +1505,15 @@
                 <w:sz w:val="15"/>
                 <w:szCs w:val="15"/>
               </w:rPr>
-              <w:t>gradient-based</w:t>
+              <w:t>R</w:t>
+            </w:r>
+            <w:r>
+              <w:rPr>
+                <w:rFonts w:hint="eastAsia"/>
+                <w:sz w:val="15"/>
+                <w:szCs w:val="15"/>
+              </w:rPr>
+              <w:t>l</w:t>
             </w:r>
           </w:p>
         </w:tc>
@@ -1722,7 +1554,7 @@
                 <w:sz w:val="15"/>
                 <w:szCs w:val="15"/>
               </w:rPr>
-              <w:t>(retrain by post arc)</w:t>
+              <w:t>(post)</w:t>
             </w:r>
           </w:p>
         </w:tc>
@@ -1748,14 +1580,35 @@
                 <w:sz w:val="15"/>
                 <w:szCs w:val="15"/>
               </w:rPr>
-              <w:t>97</w:t>
-            </w:r>
-            <w:r>
-              <w:rPr>
-                <w:sz w:val="15"/>
-                <w:szCs w:val="15"/>
-              </w:rPr>
-              <w:t>.16</w:t>
+              <w:t>9</w:t>
+            </w:r>
+            <w:r>
+              <w:rPr>
+                <w:sz w:val="15"/>
+                <w:szCs w:val="15"/>
+              </w:rPr>
+              <w:t>7</w:t>
+            </w:r>
+            <w:r>
+              <w:rPr>
+                <w:sz w:val="15"/>
+                <w:szCs w:val="15"/>
+              </w:rPr>
+              <w:t>.24</w:t>
+            </w:r>
+            <w:r>
+              <w:rPr>
+                <w:sz w:val="15"/>
+                <w:szCs w:val="15"/>
+              </w:rPr>
+              <w:t>±</w:t>
+            </w:r>
+            <w:r>
+              <w:rPr>
+                <w:sz w:val="15"/>
+                <w:szCs w:val="15"/>
+              </w:rPr>
+              <w:t>0.09</w:t>
             </w:r>
           </w:p>
         </w:tc>
@@ -1781,7 +1634,14 @@
                 <w:sz w:val="15"/>
                 <w:szCs w:val="15"/>
               </w:rPr>
-              <w:t>3.35</w:t>
+              <w:t>3.</w:t>
+            </w:r>
+            <w:r>
+              <w:rPr>
+                <w:sz w:val="15"/>
+                <w:szCs w:val="15"/>
+              </w:rPr>
+              <w:t>3</w:t>
             </w:r>
           </w:p>
         </w:tc>
@@ -1806,7 +1666,7 @@
                 <w:sz w:val="15"/>
                 <w:szCs w:val="15"/>
               </w:rPr>
-              <w:t>-</w:t>
+              <w:t>4</w:t>
             </w:r>
           </w:p>
         </w:tc>
@@ -1871,6 +1731,155 @@
                 <w:sz w:val="15"/>
                 <w:szCs w:val="15"/>
               </w:rPr>
+              <w:t>(retrain by post arc)</w:t>
+            </w:r>
+          </w:p>
+        </w:tc>
+        <w:tc>
+          <w:tcPr>
+            <w:tcW w:w="2126" w:type="dxa"/>
+            <w:tcBorders>
+              <w:top w:val="nil"/>
+              <w:bottom w:val="nil"/>
+            </w:tcBorders>
+          </w:tcPr>
+          <w:p>
+            <w:pPr>
+              <w:rPr>
+                <w:sz w:val="15"/>
+                <w:szCs w:val="15"/>
+                <w:highlight w:val="yellow"/>
+              </w:rPr>
+            </w:pPr>
+            <w:r>
+              <w:rPr>
+                <w:rFonts w:hint="eastAsia"/>
+                <w:sz w:val="15"/>
+                <w:szCs w:val="15"/>
+              </w:rPr>
+              <w:t>97</w:t>
+            </w:r>
+            <w:r>
+              <w:rPr>
+                <w:sz w:val="15"/>
+                <w:szCs w:val="15"/>
+              </w:rPr>
+              <w:t>.16</w:t>
+            </w:r>
+          </w:p>
+        </w:tc>
+        <w:tc>
+          <w:tcPr>
+            <w:tcW w:w="851" w:type="dxa"/>
+            <w:tcBorders>
+              <w:top w:val="nil"/>
+              <w:bottom w:val="nil"/>
+            </w:tcBorders>
+          </w:tcPr>
+          <w:p>
+            <w:pPr>
+              <w:rPr>
+                <w:sz w:val="15"/>
+                <w:szCs w:val="15"/>
+                <w:highlight w:val="yellow"/>
+              </w:rPr>
+            </w:pPr>
+            <w:r>
+              <w:rPr>
+                <w:rFonts w:hint="eastAsia"/>
+                <w:sz w:val="15"/>
+                <w:szCs w:val="15"/>
+              </w:rPr>
+              <w:t>3.35</w:t>
+            </w:r>
+          </w:p>
+        </w:tc>
+        <w:tc>
+          <w:tcPr>
+            <w:tcW w:w="1217" w:type="dxa"/>
+            <w:tcBorders>
+              <w:top w:val="nil"/>
+              <w:bottom w:val="nil"/>
+            </w:tcBorders>
+          </w:tcPr>
+          <w:p>
+            <w:pPr>
+              <w:rPr>
+                <w:sz w:val="15"/>
+                <w:szCs w:val="15"/>
+                <w:highlight w:val="yellow"/>
+              </w:rPr>
+            </w:pPr>
+            <w:r>
+              <w:rPr>
+                <w:sz w:val="15"/>
+                <w:szCs w:val="15"/>
+              </w:rPr>
+              <w:t>-</w:t>
+            </w:r>
+          </w:p>
+        </w:tc>
+        <w:tc>
+          <w:tcPr>
+            <w:tcW w:w="1278" w:type="dxa"/>
+            <w:tcBorders>
+              <w:top w:val="nil"/>
+              <w:bottom w:val="nil"/>
+            </w:tcBorders>
+          </w:tcPr>
+          <w:p>
+            <w:pPr>
+              <w:rPr>
+                <w:sz w:val="15"/>
+                <w:szCs w:val="15"/>
+              </w:rPr>
+            </w:pPr>
+            <w:r>
+              <w:rPr>
+                <w:sz w:val="15"/>
+                <w:szCs w:val="15"/>
+              </w:rPr>
+              <w:t>gradient-based</w:t>
+            </w:r>
+          </w:p>
+        </w:tc>
+      </w:tr>
+      <w:tr>
+        <w:tc>
+          <w:tcPr>
+            <w:tcW w:w="2552" w:type="dxa"/>
+            <w:tcBorders>
+              <w:top w:val="nil"/>
+              <w:bottom w:val="nil"/>
+            </w:tcBorders>
+          </w:tcPr>
+          <w:p>
+            <w:pPr>
+              <w:rPr>
+                <w:sz w:val="15"/>
+                <w:szCs w:val="15"/>
+                <w:highlight w:val="yellow"/>
+              </w:rPr>
+            </w:pPr>
+            <w:r>
+              <w:rPr>
+                <w:sz w:val="15"/>
+                <w:szCs w:val="15"/>
+              </w:rPr>
+              <w:t>Darts</w:t>
+            </w:r>
+            <w:r>
+              <w:rPr>
+                <w:sz w:val="15"/>
+                <w:szCs w:val="15"/>
+              </w:rPr>
+              <w:t xml:space="preserve"> </w:t>
+            </w:r>
+            <w:r>
+              <w:rPr>
+                <w:sz w:val="15"/>
+                <w:szCs w:val="15"/>
+              </w:rPr>
               <w:t>(retrain by research arc)</w:t>
             </w:r>
           </w:p>
@@ -1985,7 +1994,7 @@
           </w:p>
         </w:tc>
       </w:tr>
-      <w:bookmarkEnd w:id="2"/>
+      <w:bookmarkEnd w:id="3"/>
       <w:tr>
         <w:tc>
           <w:tcPr>
@@ -5171,7 +5180,7 @@
                 <w:szCs w:val="15"/>
               </w:rPr>
             </w:pPr>
-            <w:bookmarkStart w:id="3" w:name="_Hlk45793333"/>
+            <w:bookmarkStart w:id="4" w:name="_Hlk45793333"/>
             <w:r>
               <w:rPr>
                 <w:sz w:val="15"/>
@@ -5268,6 +5277,7 @@
             <w:tcW w:w="1701" w:type="dxa"/>
             <w:tcBorders>
               <w:top w:val="nil"/>
+              <w:bottom w:val="nil"/>
             </w:tcBorders>
           </w:tcPr>
           <w:p>
@@ -5292,6 +5302,13 @@
               </w:rPr>
               <w:t xml:space="preserve">arts </w:t>
             </w:r>
+            <w:r>
+              <w:rPr>
+                <w:sz w:val="15"/>
+                <w:szCs w:val="15"/>
+              </w:rPr>
+              <w:t>(retrain by post arc)</w:t>
+            </w:r>
           </w:p>
         </w:tc>
         <w:tc>
@@ -5299,17 +5316,134 @@
             <w:tcW w:w="1383" w:type="dxa"/>
             <w:tcBorders>
               <w:top w:val="nil"/>
-            </w:tcBorders>
-          </w:tcPr>
-          <w:p>
-            <w:pPr>
-              <w:rPr>
-                <w:sz w:val="15"/>
-                <w:szCs w:val="15"/>
-              </w:rPr>
-            </w:pPr>
-            <w:bookmarkStart w:id="4" w:name="_GoBack"/>
-            <w:bookmarkEnd w:id="4"/>
+              <w:bottom w:val="nil"/>
+            </w:tcBorders>
+          </w:tcPr>
+          <w:p>
+            <w:pPr>
+              <w:rPr>
+                <w:rFonts w:hint="eastAsia"/>
+                <w:sz w:val="15"/>
+                <w:szCs w:val="15"/>
+              </w:rPr>
+            </w:pPr>
+            <w:r>
+              <w:rPr>
+                <w:rFonts w:hint="eastAsia"/>
+                <w:sz w:val="15"/>
+                <w:szCs w:val="15"/>
+              </w:rPr>
+              <w:t>max</w:t>
+            </w:r>
+            <w:r>
+              <w:rPr>
+                <w:rFonts w:hint="eastAsia"/>
+                <w:sz w:val="15"/>
+                <w:szCs w:val="15"/>
+              </w:rPr>
+              <w:t>69.00（</w:t>
+            </w:r>
+            <w:r>
+              <w:rPr>
+                <w:rFonts w:hint="eastAsia"/>
+                <w:sz w:val="15"/>
+                <w:szCs w:val="15"/>
+              </w:rPr>
+              <w:t>last</w:t>
+            </w:r>
+            <w:r>
+              <w:rPr>
+                <w:rFonts w:hint="eastAsia"/>
+                <w:sz w:val="15"/>
+                <w:szCs w:val="15"/>
+              </w:rPr>
+              <w:t>57.00</w:t>
+            </w:r>
+            <w:r>
+              <w:rPr>
+                <w:rFonts w:hint="eastAsia"/>
+                <w:sz w:val="15"/>
+                <w:szCs w:val="15"/>
+              </w:rPr>
+              <w:t>）</w:t>
+            </w:r>
+            <w:r>
+              <w:rPr>
+                <w:rFonts w:hint="eastAsia"/>
+                <w:sz w:val="15"/>
+                <w:szCs w:val="15"/>
+              </w:rPr>
+              <w:t>（</w:t>
+            </w:r>
+            <w:r>
+              <w:rPr>
+                <w:rFonts w:hint="eastAsia"/>
+                <w:sz w:val="15"/>
+                <w:szCs w:val="15"/>
+              </w:rPr>
+              <w:t>retrain</w:t>
+            </w:r>
+            <w:r>
+              <w:rPr>
+                <w:sz w:val="15"/>
+                <w:szCs w:val="15"/>
+              </w:rPr>
+              <w:t xml:space="preserve"> </w:t>
+            </w:r>
+            <w:r>
+              <w:rPr>
+                <w:rFonts w:hint="eastAsia"/>
+                <w:sz w:val="15"/>
+                <w:szCs w:val="15"/>
+              </w:rPr>
+              <w:t>by</w:t>
+            </w:r>
+            <w:r>
+              <w:rPr>
+                <w:sz w:val="15"/>
+                <w:szCs w:val="15"/>
+              </w:rPr>
+              <w:t xml:space="preserve"> </w:t>
+            </w:r>
+            <w:r>
+              <w:rPr>
+                <w:rFonts w:hint="eastAsia"/>
+                <w:sz w:val="15"/>
+                <w:szCs w:val="15"/>
+              </w:rPr>
+              <w:t>exist</w:t>
+            </w:r>
+            <w:r>
+              <w:rPr>
+                <w:rFonts w:hint="eastAsia"/>
+                <w:sz w:val="15"/>
+                <w:szCs w:val="15"/>
+              </w:rPr>
+              <w:t>ed</w:t>
+            </w:r>
+            <w:r>
+              <w:rPr>
+                <w:sz w:val="15"/>
+                <w:szCs w:val="15"/>
+              </w:rPr>
+              <w:t xml:space="preserve"> </w:t>
+            </w:r>
+            <w:r>
+              <w:rPr>
+                <w:rFonts w:hint="eastAsia"/>
+                <w:sz w:val="15"/>
+                <w:szCs w:val="15"/>
+              </w:rPr>
+              <w:t>arc</w:t>
+            </w:r>
+            <w:r>
+              <w:rPr>
+                <w:rFonts w:hint="eastAsia"/>
+                <w:sz w:val="15"/>
+                <w:szCs w:val="15"/>
+              </w:rPr>
+              <w:t>）</w:t>
+            </w:r>
           </w:p>
         </w:tc>
         <w:tc>
@@ -5317,15 +5451,24 @@
             <w:tcW w:w="1383" w:type="dxa"/>
             <w:tcBorders>
               <w:top w:val="nil"/>
-            </w:tcBorders>
-          </w:tcPr>
-          <w:p>
-            <w:pPr>
-              <w:rPr>
-                <w:sz w:val="15"/>
-                <w:szCs w:val="15"/>
-              </w:rPr>
-            </w:pPr>
+              <w:bottom w:val="nil"/>
+            </w:tcBorders>
+          </w:tcPr>
+          <w:p>
+            <w:pPr>
+              <w:rPr>
+                <w:sz w:val="15"/>
+                <w:szCs w:val="15"/>
+              </w:rPr>
+            </w:pPr>
+            <w:r>
+              <w:rPr>
+                <w:rFonts w:hint="eastAsia"/>
+                <w:sz w:val="15"/>
+                <w:szCs w:val="15"/>
+              </w:rPr>
+              <w:t>2.36</w:t>
+            </w:r>
           </w:p>
         </w:tc>
         <w:tc>
@@ -5333,15 +5476,24 @@
             <w:tcW w:w="1383" w:type="dxa"/>
             <w:tcBorders>
               <w:top w:val="nil"/>
-            </w:tcBorders>
-          </w:tcPr>
-          <w:p>
-            <w:pPr>
-              <w:rPr>
-                <w:sz w:val="15"/>
-                <w:szCs w:val="15"/>
-              </w:rPr>
-            </w:pPr>
+              <w:bottom w:val="nil"/>
+            </w:tcBorders>
+          </w:tcPr>
+          <w:p>
+            <w:pPr>
+              <w:rPr>
+                <w:sz w:val="15"/>
+                <w:szCs w:val="15"/>
+              </w:rPr>
+            </w:pPr>
+            <w:r>
+              <w:rPr>
+                <w:rFonts w:hint="eastAsia"/>
+                <w:sz w:val="15"/>
+                <w:szCs w:val="15"/>
+              </w:rPr>
+              <w:t>-</w:t>
+            </w:r>
           </w:p>
         </w:tc>
         <w:tc>
@@ -5349,6 +5501,7 @@
             <w:tcW w:w="1383" w:type="dxa"/>
             <w:tcBorders>
               <w:top w:val="nil"/>
+              <w:bottom w:val="nil"/>
             </w:tcBorders>
           </w:tcPr>
           <w:p>
@@ -5372,135 +5525,99 @@
         <w:tc>
           <w:tcPr>
             <w:tcW w:w="1701" w:type="dxa"/>
-          </w:tcPr>
-          <w:p>
-            <w:pPr>
-              <w:rPr>
-                <w:sz w:val="15"/>
-                <w:szCs w:val="15"/>
-              </w:rPr>
-            </w:pPr>
-            <w:r>
-              <w:rPr>
-                <w:rFonts w:hint="eastAsia"/>
-                <w:sz w:val="15"/>
-                <w:szCs w:val="15"/>
-              </w:rPr>
-              <w:t>O</w:t>
-            </w:r>
-            <w:r>
-              <w:rPr>
-                <w:sz w:val="15"/>
-                <w:szCs w:val="15"/>
-              </w:rPr>
-              <w:t>urs</w:t>
-            </w:r>
-            <w:r>
-              <w:rPr>
-                <w:sz w:val="15"/>
-                <w:szCs w:val="15"/>
-              </w:rPr>
-              <w:t xml:space="preserve"> </w:t>
+            <w:tcBorders>
+              <w:top w:val="nil"/>
+            </w:tcBorders>
+          </w:tcPr>
+          <w:p>
+            <w:pPr>
+              <w:rPr>
+                <w:rFonts w:hint="eastAsia"/>
+                <w:sz w:val="15"/>
+                <w:szCs w:val="15"/>
+              </w:rPr>
+            </w:pPr>
+            <w:r>
+              <w:rPr>
+                <w:rFonts w:hint="eastAsia"/>
+                <w:sz w:val="15"/>
+                <w:szCs w:val="15"/>
+              </w:rPr>
+              <w:t>Darts</w:t>
             </w:r>
           </w:p>
         </w:tc>
         <w:tc>
           <w:tcPr>
             <w:tcW w:w="1383" w:type="dxa"/>
-          </w:tcPr>
-          <w:p>
-            <w:pPr>
-              <w:rPr>
-                <w:sz w:val="15"/>
-                <w:szCs w:val="15"/>
-              </w:rPr>
-            </w:pPr>
-            <w:r>
-              <w:rPr>
-                <w:rFonts w:hint="eastAsia"/>
-                <w:color w:val="000000" w:themeColor="text1"/>
-                <w:sz w:val="15"/>
-                <w:szCs w:val="15"/>
-              </w:rPr>
-              <w:t>63</w:t>
-            </w:r>
-            <w:r>
-              <w:rPr>
-                <w:color w:val="000000" w:themeColor="text1"/>
-                <w:sz w:val="15"/>
-                <w:szCs w:val="15"/>
-              </w:rPr>
-              <w:t>.43</w:t>
-            </w:r>
+            <w:tcBorders>
+              <w:top w:val="nil"/>
+            </w:tcBorders>
+          </w:tcPr>
+          <w:p>
+            <w:pPr>
+              <w:rPr>
+                <w:rFonts w:hint="eastAsia"/>
+                <w:sz w:val="15"/>
+                <w:szCs w:val="15"/>
+              </w:rPr>
+            </w:pPr>
           </w:p>
         </w:tc>
         <w:tc>
           <w:tcPr>
             <w:tcW w:w="1383" w:type="dxa"/>
-          </w:tcPr>
-          <w:p>
-            <w:pPr>
-              <w:rPr>
-                <w:sz w:val="15"/>
-                <w:szCs w:val="15"/>
-              </w:rPr>
-            </w:pPr>
-            <w:r>
-              <w:rPr>
-                <w:rFonts w:hint="eastAsia"/>
-                <w:sz w:val="15"/>
-                <w:szCs w:val="15"/>
-              </w:rPr>
-              <w:t>64</w:t>
-            </w:r>
+            <w:tcBorders>
+              <w:top w:val="nil"/>
+            </w:tcBorders>
+          </w:tcPr>
+          <w:p>
+            <w:pPr>
+              <w:rPr>
+                <w:rFonts w:hint="eastAsia"/>
+                <w:sz w:val="15"/>
+                <w:szCs w:val="15"/>
+              </w:rPr>
+            </w:pPr>
           </w:p>
         </w:tc>
         <w:tc>
           <w:tcPr>
             <w:tcW w:w="1383" w:type="dxa"/>
-          </w:tcPr>
-          <w:p>
-            <w:pPr>
-              <w:rPr>
-                <w:sz w:val="15"/>
-                <w:szCs w:val="15"/>
-              </w:rPr>
-            </w:pPr>
-            <w:r>
-              <w:rPr>
-                <w:rFonts w:hint="eastAsia"/>
-                <w:sz w:val="15"/>
-                <w:szCs w:val="15"/>
-              </w:rPr>
-              <w:t>2.6</w:t>
-            </w:r>
+            <w:tcBorders>
+              <w:top w:val="nil"/>
+            </w:tcBorders>
+          </w:tcPr>
+          <w:p>
+            <w:pPr>
+              <w:rPr>
+                <w:rFonts w:hint="eastAsia"/>
+                <w:sz w:val="15"/>
+                <w:szCs w:val="15"/>
+              </w:rPr>
+            </w:pPr>
           </w:p>
         </w:tc>
         <w:tc>
           <w:tcPr>
             <w:tcW w:w="1383" w:type="dxa"/>
-          </w:tcPr>
-          <w:p>
-            <w:pPr>
-              <w:rPr>
-                <w:sz w:val="15"/>
-                <w:szCs w:val="15"/>
-              </w:rPr>
-            </w:pPr>
-            <w:r>
-              <w:rPr>
-                <w:sz w:val="15"/>
-                <w:szCs w:val="15"/>
-              </w:rPr>
-              <w:t>E</w:t>
-            </w:r>
-            <w:r>
-              <w:rPr>
-                <w:rFonts w:hint="eastAsia"/>
-                <w:sz w:val="15"/>
-                <w:szCs w:val="15"/>
-              </w:rPr>
-              <w:t>volution</w:t>
+            <w:tcBorders>
+              <w:top w:val="nil"/>
+            </w:tcBorders>
+          </w:tcPr>
+          <w:p>
+            <w:pPr>
+              <w:rPr>
+                <w:sz w:val="15"/>
+                <w:szCs w:val="15"/>
+              </w:rPr>
+            </w:pPr>
+            <w:r>
+              <w:rPr>
+                <w:sz w:val="15"/>
+                <w:szCs w:val="15"/>
+              </w:rPr>
+              <w:t>gradient-based</w:t>
             </w:r>
           </w:p>
         </w:tc>
@@ -5509,31 +5626,33 @@
         <w:tc>
           <w:tcPr>
             <w:tcW w:w="1701" w:type="dxa"/>
-            <w:tcBorders>
-              <w:bottom w:val="nil"/>
-            </w:tcBorders>
-          </w:tcPr>
-          <w:p>
-            <w:pPr>
-              <w:rPr>
-                <w:sz w:val="15"/>
-                <w:szCs w:val="15"/>
-                <w:highlight w:val="yellow"/>
-              </w:rPr>
-            </w:pPr>
-            <w:r>
-              <w:rPr>
-                <w:sz w:val="15"/>
-                <w:szCs w:val="15"/>
-                <w:highlight w:val="yellow"/>
-              </w:rPr>
-              <w:t>Enas by cifar10</w:t>
-            </w:r>
-            <w:r>
-              <w:rPr>
-                <w:sz w:val="15"/>
-                <w:szCs w:val="15"/>
-                <w:highlight w:val="yellow"/>
+          </w:tcPr>
+          <w:p>
+            <w:pPr>
+              <w:rPr>
+                <w:sz w:val="15"/>
+                <w:szCs w:val="15"/>
+              </w:rPr>
+            </w:pPr>
+            <w:r>
+              <w:rPr>
+                <w:rFonts w:hint="eastAsia"/>
+                <w:sz w:val="15"/>
+                <w:szCs w:val="15"/>
+              </w:rPr>
+              <w:t>O</w:t>
+            </w:r>
+            <w:r>
+              <w:rPr>
+                <w:sz w:val="15"/>
+                <w:szCs w:val="15"/>
+              </w:rPr>
+              <w:t>urs</w:t>
+            </w:r>
+            <w:r>
+              <w:rPr>
+                <w:sz w:val="15"/>
+                <w:szCs w:val="15"/>
               </w:rPr>
               <w:t xml:space="preserve"> </w:t>
             </w:r>
@@ -5542,79 +5661,100 @@
         <w:tc>
           <w:tcPr>
             <w:tcW w:w="1383" w:type="dxa"/>
-            <w:tcBorders>
-              <w:bottom w:val="nil"/>
-            </w:tcBorders>
-          </w:tcPr>
-          <w:p>
-            <w:pPr>
-              <w:rPr>
-                <w:sz w:val="15"/>
-                <w:szCs w:val="15"/>
-              </w:rPr>
-            </w:pPr>
+          </w:tcPr>
+          <w:p>
+            <w:pPr>
+              <w:rPr>
+                <w:sz w:val="15"/>
+                <w:szCs w:val="15"/>
+              </w:rPr>
+            </w:pPr>
+            <w:r>
+              <w:rPr>
+                <w:rFonts w:hint="eastAsia"/>
+                <w:color w:val="000000" w:themeColor="text1"/>
+                <w:sz w:val="15"/>
+                <w:szCs w:val="15"/>
+              </w:rPr>
+              <w:t>63</w:t>
+            </w:r>
+            <w:r>
+              <w:rPr>
+                <w:color w:val="000000" w:themeColor="text1"/>
+                <w:sz w:val="15"/>
+                <w:szCs w:val="15"/>
+              </w:rPr>
+              <w:t>.43</w:t>
+            </w:r>
           </w:p>
         </w:tc>
         <w:tc>
           <w:tcPr>
             <w:tcW w:w="1383" w:type="dxa"/>
-            <w:tcBorders>
-              <w:bottom w:val="nil"/>
-            </w:tcBorders>
-          </w:tcPr>
-          <w:p>
-            <w:pPr>
-              <w:rPr>
-                <w:sz w:val="15"/>
-                <w:szCs w:val="15"/>
-              </w:rPr>
-            </w:pPr>
+          </w:tcPr>
+          <w:p>
+            <w:pPr>
+              <w:rPr>
+                <w:sz w:val="15"/>
+                <w:szCs w:val="15"/>
+              </w:rPr>
+            </w:pPr>
+            <w:r>
+              <w:rPr>
+                <w:rFonts w:hint="eastAsia"/>
+                <w:sz w:val="15"/>
+                <w:szCs w:val="15"/>
+              </w:rPr>
+              <w:t>64</w:t>
+            </w:r>
           </w:p>
         </w:tc>
         <w:tc>
           <w:tcPr>
             <w:tcW w:w="1383" w:type="dxa"/>
-            <w:tcBorders>
-              <w:bottom w:val="nil"/>
-            </w:tcBorders>
-          </w:tcPr>
-          <w:p>
-            <w:pPr>
-              <w:rPr>
-                <w:sz w:val="15"/>
-                <w:szCs w:val="15"/>
-              </w:rPr>
-            </w:pPr>
+          </w:tcPr>
+          <w:p>
+            <w:pPr>
+              <w:rPr>
+                <w:sz w:val="15"/>
+                <w:szCs w:val="15"/>
+              </w:rPr>
+            </w:pPr>
+            <w:r>
+              <w:rPr>
+                <w:rFonts w:hint="eastAsia"/>
+                <w:sz w:val="15"/>
+                <w:szCs w:val="15"/>
+              </w:rPr>
+              <w:t>2.6</w:t>
+            </w:r>
           </w:p>
         </w:tc>
         <w:tc>
           <w:tcPr>
             <w:tcW w:w="1383" w:type="dxa"/>
-            <w:tcBorders>
-              <w:bottom w:val="nil"/>
-            </w:tcBorders>
-          </w:tcPr>
-          <w:p>
-            <w:pPr>
-              <w:rPr>
-                <w:sz w:val="15"/>
-                <w:szCs w:val="15"/>
-              </w:rPr>
-            </w:pPr>
-            <w:r>
-              <w:rPr>
-                <w:sz w:val="15"/>
-                <w:szCs w:val="15"/>
-              </w:rPr>
-              <w:t>R</w:t>
-            </w:r>
-            <w:r>
-              <w:rPr>
-                <w:rFonts w:hint="eastAsia"/>
-                <w:sz w:val="15"/>
-                <w:szCs w:val="15"/>
-              </w:rPr>
-              <w:t>l</w:t>
+          </w:tcPr>
+          <w:p>
+            <w:pPr>
+              <w:rPr>
+                <w:sz w:val="15"/>
+                <w:szCs w:val="15"/>
+              </w:rPr>
+            </w:pPr>
+            <w:r>
+              <w:rPr>
+                <w:sz w:val="15"/>
+                <w:szCs w:val="15"/>
+              </w:rPr>
+              <w:t>E</w:t>
+            </w:r>
+            <w:r>
+              <w:rPr>
+                <w:rFonts w:hint="eastAsia"/>
+                <w:sz w:val="15"/>
+                <w:szCs w:val="15"/>
+              </w:rPr>
+              <w:t>volution</w:t>
             </w:r>
           </w:p>
         </w:tc>
@@ -5624,24 +5764,24 @@
           <w:tcPr>
             <w:tcW w:w="1701" w:type="dxa"/>
             <w:tcBorders>
-              <w:top w:val="nil"/>
-            </w:tcBorders>
-          </w:tcPr>
-          <w:p>
-            <w:pPr>
-              <w:rPr>
-                <w:sz w:val="15"/>
-                <w:szCs w:val="15"/>
-                <w:highlight w:val="yellow"/>
-              </w:rPr>
-            </w:pPr>
-            <w:r>
-              <w:rPr>
-                <w:sz w:val="15"/>
-                <w:szCs w:val="15"/>
-                <w:highlight w:val="yellow"/>
-              </w:rPr>
-              <w:t>Darts by cifar10</w:t>
+              <w:bottom w:val="nil"/>
+            </w:tcBorders>
+          </w:tcPr>
+          <w:p>
+            <w:pPr>
+              <w:rPr>
+                <w:sz w:val="15"/>
+                <w:szCs w:val="15"/>
+                <w:highlight w:val="yellow"/>
+              </w:rPr>
+            </w:pPr>
+            <w:r>
+              <w:rPr>
+                <w:sz w:val="15"/>
+                <w:szCs w:val="15"/>
+                <w:highlight w:val="yellow"/>
+              </w:rPr>
+              <w:t>Enas by cifar10</w:t>
             </w:r>
             <w:r>
               <w:rPr>
@@ -5657,7 +5797,7 @@
           <w:tcPr>
             <w:tcW w:w="1383" w:type="dxa"/>
             <w:tcBorders>
-              <w:top w:val="nil"/>
+              <w:bottom w:val="nil"/>
             </w:tcBorders>
           </w:tcPr>
           <w:p>
@@ -5673,7 +5813,7 @@
           <w:tcPr>
             <w:tcW w:w="1383" w:type="dxa"/>
             <w:tcBorders>
-              <w:top w:val="nil"/>
+              <w:bottom w:val="nil"/>
             </w:tcBorders>
           </w:tcPr>
           <w:p>
@@ -5689,7 +5829,7 @@
           <w:tcPr>
             <w:tcW w:w="1383" w:type="dxa"/>
             <w:tcBorders>
-              <w:top w:val="nil"/>
+              <w:bottom w:val="nil"/>
             </w:tcBorders>
           </w:tcPr>
           <w:p>
@@ -5705,22 +5845,30 @@
           <w:tcPr>
             <w:tcW w:w="1383" w:type="dxa"/>
             <w:tcBorders>
-              <w:top w:val="nil"/>
-            </w:tcBorders>
-          </w:tcPr>
-          <w:p>
-            <w:pPr>
-              <w:rPr>
-                <w:sz w:val="15"/>
-                <w:szCs w:val="15"/>
-              </w:rPr>
-            </w:pPr>
-            <w:r>
-              <w:rPr>
-                <w:sz w:val="15"/>
-                <w:szCs w:val="15"/>
-              </w:rPr>
-              <w:t>gradient-based</w:t>
+              <w:bottom w:val="nil"/>
+            </w:tcBorders>
+          </w:tcPr>
+          <w:p>
+            <w:pPr>
+              <w:rPr>
+                <w:sz w:val="15"/>
+                <w:szCs w:val="15"/>
+              </w:rPr>
+            </w:pPr>
+            <w:r>
+              <w:rPr>
+                <w:sz w:val="15"/>
+                <w:szCs w:val="15"/>
+              </w:rPr>
+              <w:t>R</w:t>
+            </w:r>
+            <w:r>
+              <w:rPr>
+                <w:rFonts w:hint="eastAsia"/>
+                <w:sz w:val="15"/>
+                <w:szCs w:val="15"/>
+              </w:rPr>
+              <w:t>l</w:t>
             </w:r>
           </w:p>
         </w:tc>
@@ -5730,6 +5878,112 @@
           <w:tcPr>
             <w:tcW w:w="1701" w:type="dxa"/>
             <w:tcBorders>
+              <w:top w:val="nil"/>
+            </w:tcBorders>
+          </w:tcPr>
+          <w:p>
+            <w:pPr>
+              <w:rPr>
+                <w:sz w:val="15"/>
+                <w:szCs w:val="15"/>
+                <w:highlight w:val="yellow"/>
+              </w:rPr>
+            </w:pPr>
+            <w:r>
+              <w:rPr>
+                <w:sz w:val="15"/>
+                <w:szCs w:val="15"/>
+                <w:highlight w:val="yellow"/>
+              </w:rPr>
+              <w:t>Darts by cifar10</w:t>
+            </w:r>
+            <w:r>
+              <w:rPr>
+                <w:sz w:val="15"/>
+                <w:szCs w:val="15"/>
+                <w:highlight w:val="yellow"/>
+              </w:rPr>
+              <w:t xml:space="preserve"> </w:t>
+            </w:r>
+          </w:p>
+        </w:tc>
+        <w:tc>
+          <w:tcPr>
+            <w:tcW w:w="1383" w:type="dxa"/>
+            <w:tcBorders>
+              <w:top w:val="nil"/>
+            </w:tcBorders>
+          </w:tcPr>
+          <w:p>
+            <w:pPr>
+              <w:rPr>
+                <w:sz w:val="15"/>
+                <w:szCs w:val="15"/>
+              </w:rPr>
+            </w:pPr>
+          </w:p>
+        </w:tc>
+        <w:tc>
+          <w:tcPr>
+            <w:tcW w:w="1383" w:type="dxa"/>
+            <w:tcBorders>
+              <w:top w:val="nil"/>
+            </w:tcBorders>
+          </w:tcPr>
+          <w:p>
+            <w:pPr>
+              <w:rPr>
+                <w:sz w:val="15"/>
+                <w:szCs w:val="15"/>
+              </w:rPr>
+            </w:pPr>
+          </w:p>
+        </w:tc>
+        <w:tc>
+          <w:tcPr>
+            <w:tcW w:w="1383" w:type="dxa"/>
+            <w:tcBorders>
+              <w:top w:val="nil"/>
+            </w:tcBorders>
+          </w:tcPr>
+          <w:p>
+            <w:pPr>
+              <w:rPr>
+                <w:sz w:val="15"/>
+                <w:szCs w:val="15"/>
+              </w:rPr>
+            </w:pPr>
+          </w:p>
+        </w:tc>
+        <w:tc>
+          <w:tcPr>
+            <w:tcW w:w="1383" w:type="dxa"/>
+            <w:tcBorders>
+              <w:top w:val="nil"/>
+            </w:tcBorders>
+          </w:tcPr>
+          <w:p>
+            <w:pPr>
+              <w:rPr>
+                <w:sz w:val="15"/>
+                <w:szCs w:val="15"/>
+              </w:rPr>
+            </w:pPr>
+            <w:r>
+              <w:rPr>
+                <w:sz w:val="15"/>
+                <w:szCs w:val="15"/>
+              </w:rPr>
+              <w:t>gradient-based</w:t>
+            </w:r>
+          </w:p>
+        </w:tc>
+      </w:tr>
+      <w:tr>
+        <w:tc>
+          <w:tcPr>
+            <w:tcW w:w="1701" w:type="dxa"/>
+            <w:tcBorders>
               <w:bottom w:val="single" w:sz="4" w:space="0" w:color="auto"/>
             </w:tcBorders>
           </w:tcPr>
@@ -5847,7 +6101,7 @@
           </w:p>
         </w:tc>
       </w:tr>
-      <w:bookmarkEnd w:id="3"/>
+      <w:bookmarkEnd w:id="4"/>
       <w:tr>
         <w:tc>
           <w:tcPr>
@@ -8477,7 +8731,31 @@
                 <w:sz w:val="15"/>
                 <w:szCs w:val="15"/>
               </w:rPr>
-              <w:t>28.78</w:t>
+              <w:t>2</w:t>
+            </w:r>
+            <w:r>
+              <w:rPr>
+                <w:rFonts w:hint="eastAsia"/>
+                <w:sz w:val="15"/>
+                <w:szCs w:val="15"/>
+              </w:rPr>
+              <w:t>9</w:t>
+            </w:r>
+            <w:r>
+              <w:rPr>
+                <w:rFonts w:hint="eastAsia"/>
+                <w:sz w:val="15"/>
+                <w:szCs w:val="15"/>
+              </w:rPr>
+              <w:t>.</w:t>
+            </w:r>
+            <w:r>
+              <w:rPr>
+                <w:rFonts w:hint="eastAsia"/>
+                <w:sz w:val="15"/>
+                <w:szCs w:val="15"/>
+              </w:rPr>
+              <w:t>38</w:t>
             </w:r>
           </w:p>
         </w:tc>
@@ -8511,7 +8789,15 @@
                 <w:sz w:val="15"/>
                 <w:szCs w:val="15"/>
               </w:rPr>
-              <w:t>11</w:t>
+              <w:t>1</w:t>
+            </w:r>
+            <w:r>
+              <w:rPr>
+                <w:rFonts w:hint="eastAsia"/>
+                <w:sz w:val="15"/>
+                <w:szCs w:val="15"/>
+              </w:rPr>
+              <w:t>.7</w:t>
             </w:r>
           </w:p>
         </w:tc>
@@ -9048,6 +9334,7 @@
                 <w:szCs w:val="15"/>
                 <w:highlight w:val="yellow"/>
               </w:rPr>
+              <w:lastRenderedPageBreak/>
               <w:t xml:space="preserve">Darts by cifar100 </w:t>
             </w:r>
           </w:p>
@@ -9407,7 +9694,6 @@
                 <w:szCs w:val="15"/>
                 <w:highlight w:val="yellow"/>
               </w:rPr>
-              <w:lastRenderedPageBreak/>
               <w:t xml:space="preserve">Darts by tiny-imagenet </w:t>
             </w:r>
           </w:p>
@@ -10381,7 +10667,7 @@
 </file>
 
 <file path=customXml/itemProps1.xml><?xml version="1.0" encoding="utf-8"?>
-<ds:datastoreItem xmlns:ds="http://schemas.openxmlformats.org/officeDocument/2006/customXml" ds:itemID="{EF957D0F-47C8-4E2D-B147-4C8D7B2D9617}">
+<ds:datastoreItem xmlns:ds="http://schemas.openxmlformats.org/officeDocument/2006/customXml" ds:itemID="{3D550512-C62B-4BBF-B7AF-1914FC4C2295}">
   <ds:schemaRefs>
     <ds:schemaRef ds:uri="http://schemas.openxmlformats.org/officeDocument/2006/bibliography"/>
   </ds:schemaRefs>

</xml_diff>

<commit_message>
before add densenet in init
</commit_message>
<xml_diff>
--- a/contrast_exp.docx
+++ b/contrast_exp.docx
@@ -261,7 +261,159 @@
                 <w:sz w:val="15"/>
                 <w:szCs w:val="15"/>
               </w:rPr>
-              <w:t xml:space="preserve"> ± </w:t>
+              <w:t xml:space="preserve"> ± 0.13</w:t>
+            </w:r>
+          </w:p>
+        </w:tc>
+        <w:tc>
+          <w:tcPr>
+            <w:tcW w:w="851" w:type="dxa"/>
+            <w:tcBorders>
+              <w:bottom w:val="nil"/>
+            </w:tcBorders>
+          </w:tcPr>
+          <w:p>
+            <w:pPr>
+              <w:rPr>
+                <w:sz w:val="15"/>
+                <w:szCs w:val="15"/>
+              </w:rPr>
+            </w:pPr>
+          </w:p>
+        </w:tc>
+        <w:tc>
+          <w:tcPr>
+            <w:tcW w:w="1217" w:type="dxa"/>
+            <w:tcBorders>
+              <w:bottom w:val="nil"/>
+            </w:tcBorders>
+          </w:tcPr>
+          <w:p>
+            <w:pPr>
+              <w:rPr>
+                <w:sz w:val="15"/>
+                <w:szCs w:val="15"/>
+              </w:rPr>
+            </w:pPr>
+            <w:r>
+              <w:rPr>
+                <w:rFonts w:hint="eastAsia"/>
+                <w:sz w:val="15"/>
+                <w:szCs w:val="15"/>
+              </w:rPr>
+              <w:t>-</w:t>
+            </w:r>
+          </w:p>
+        </w:tc>
+        <w:tc>
+          <w:tcPr>
+            <w:tcW w:w="1278" w:type="dxa"/>
+            <w:tcBorders>
+              <w:bottom w:val="nil"/>
+            </w:tcBorders>
+          </w:tcPr>
+          <w:p>
+            <w:pPr>
+              <w:rPr>
+                <w:sz w:val="15"/>
+                <w:szCs w:val="15"/>
+              </w:rPr>
+            </w:pPr>
+            <w:r>
+              <w:rPr>
+                <w:rFonts w:hint="eastAsia"/>
+                <w:sz w:val="15"/>
+                <w:szCs w:val="15"/>
+              </w:rPr>
+              <w:t>-</w:t>
+            </w:r>
+          </w:p>
+        </w:tc>
+      </w:tr>
+      <w:tr>
+        <w:tc>
+          <w:tcPr>
+            <w:tcW w:w="2552" w:type="dxa"/>
+            <w:tcBorders>
+              <w:top w:val="nil"/>
+              <w:bottom w:val="single" w:sz="4" w:space="0" w:color="auto"/>
+            </w:tcBorders>
+          </w:tcPr>
+          <w:p>
+            <w:pPr>
+              <w:rPr>
+                <w:sz w:val="15"/>
+                <w:szCs w:val="15"/>
+              </w:rPr>
+            </w:pPr>
+            <w:r>
+              <w:rPr>
+                <w:sz w:val="15"/>
+                <w:szCs w:val="15"/>
+              </w:rPr>
+              <w:t>DenseNet + Cut</w:t>
+            </w:r>
+            <w:r>
+              <w:rPr>
+                <w:sz w:val="15"/>
+                <w:szCs w:val="15"/>
+              </w:rPr>
+              <w:t>o</w:t>
+            </w:r>
+            <w:r>
+              <w:rPr>
+                <w:sz w:val="15"/>
+                <w:szCs w:val="15"/>
+              </w:rPr>
+              <w:t>ut</w:t>
+            </w:r>
+          </w:p>
+        </w:tc>
+        <w:tc>
+          <w:tcPr>
+            <w:tcW w:w="2126" w:type="dxa"/>
+            <w:tcBorders>
+              <w:top w:val="nil"/>
+              <w:bottom w:val="single" w:sz="4" w:space="0" w:color="auto"/>
+            </w:tcBorders>
+          </w:tcPr>
+          <w:p>
+            <w:pPr>
+              <w:rPr>
+                <w:sz w:val="15"/>
+                <w:szCs w:val="15"/>
+              </w:rPr>
+            </w:pPr>
+            <w:r>
+              <w:rPr>
+                <w:rFonts w:hint="eastAsia"/>
+                <w:sz w:val="15"/>
+                <w:szCs w:val="15"/>
+              </w:rPr>
+              <w:t>9</w:t>
+            </w:r>
+            <w:r>
+              <w:rPr>
+                <w:rFonts w:hint="eastAsia"/>
+                <w:sz w:val="15"/>
+                <w:szCs w:val="15"/>
+              </w:rPr>
+              <w:t>6</w:t>
+            </w:r>
+            <w:r>
+              <w:rPr>
+                <w:sz w:val="15"/>
+                <w:szCs w:val="15"/>
+              </w:rPr>
+              <w:t>.</w:t>
+            </w:r>
+            <w:r>
+              <w:rPr>
+                <w:rFonts w:hint="eastAsia"/>
+                <w:sz w:val="15"/>
+                <w:szCs w:val="15"/>
+              </w:rPr>
+              <w:t>5</w:t>
             </w:r>
             <w:bookmarkStart w:id="0" w:name="_GoBack"/>
             <w:bookmarkEnd w:id="0"/>
@@ -270,143 +422,7 @@
                 <w:sz w:val="15"/>
                 <w:szCs w:val="15"/>
               </w:rPr>
-              <w:t>0.13</w:t>
-            </w:r>
-          </w:p>
-        </w:tc>
-        <w:tc>
-          <w:tcPr>
-            <w:tcW w:w="851" w:type="dxa"/>
-            <w:tcBorders>
-              <w:bottom w:val="nil"/>
-            </w:tcBorders>
-          </w:tcPr>
-          <w:p>
-            <w:pPr>
-              <w:rPr>
-                <w:sz w:val="15"/>
-                <w:szCs w:val="15"/>
-              </w:rPr>
-            </w:pPr>
-          </w:p>
-        </w:tc>
-        <w:tc>
-          <w:tcPr>
-            <w:tcW w:w="1217" w:type="dxa"/>
-            <w:tcBorders>
-              <w:bottom w:val="nil"/>
-            </w:tcBorders>
-          </w:tcPr>
-          <w:p>
-            <w:pPr>
-              <w:rPr>
-                <w:sz w:val="15"/>
-                <w:szCs w:val="15"/>
-              </w:rPr>
-            </w:pPr>
-            <w:r>
-              <w:rPr>
-                <w:rFonts w:hint="eastAsia"/>
-                <w:sz w:val="15"/>
-                <w:szCs w:val="15"/>
-              </w:rPr>
-              <w:t>-</w:t>
-            </w:r>
-          </w:p>
-        </w:tc>
-        <w:tc>
-          <w:tcPr>
-            <w:tcW w:w="1278" w:type="dxa"/>
-            <w:tcBorders>
-              <w:bottom w:val="nil"/>
-            </w:tcBorders>
-          </w:tcPr>
-          <w:p>
-            <w:pPr>
-              <w:rPr>
-                <w:sz w:val="15"/>
-                <w:szCs w:val="15"/>
-              </w:rPr>
-            </w:pPr>
-            <w:r>
-              <w:rPr>
-                <w:rFonts w:hint="eastAsia"/>
-                <w:sz w:val="15"/>
-                <w:szCs w:val="15"/>
-              </w:rPr>
-              <w:t>-</w:t>
-            </w:r>
-          </w:p>
-        </w:tc>
-      </w:tr>
-      <w:tr>
-        <w:tc>
-          <w:tcPr>
-            <w:tcW w:w="2552" w:type="dxa"/>
-            <w:tcBorders>
-              <w:top w:val="nil"/>
-              <w:bottom w:val="single" w:sz="4" w:space="0" w:color="auto"/>
-            </w:tcBorders>
-          </w:tcPr>
-          <w:p>
-            <w:pPr>
-              <w:rPr>
-                <w:sz w:val="15"/>
-                <w:szCs w:val="15"/>
-              </w:rPr>
-            </w:pPr>
-            <w:r>
-              <w:rPr>
-                <w:sz w:val="15"/>
-                <w:szCs w:val="15"/>
-              </w:rPr>
-              <w:t>DenseNet + Cut</w:t>
-            </w:r>
-            <w:r>
-              <w:rPr>
-                <w:sz w:val="15"/>
-                <w:szCs w:val="15"/>
-              </w:rPr>
-              <w:t>o</w:t>
-            </w:r>
-            <w:r>
-              <w:rPr>
-                <w:sz w:val="15"/>
-                <w:szCs w:val="15"/>
-              </w:rPr>
-              <w:t>ut</w:t>
-            </w:r>
-          </w:p>
-        </w:tc>
-        <w:tc>
-          <w:tcPr>
-            <w:tcW w:w="2126" w:type="dxa"/>
-            <w:tcBorders>
-              <w:top w:val="nil"/>
-              <w:bottom w:val="single" w:sz="4" w:space="0" w:color="auto"/>
-            </w:tcBorders>
-          </w:tcPr>
-          <w:p>
-            <w:pPr>
-              <w:rPr>
-                <w:sz w:val="15"/>
-                <w:szCs w:val="15"/>
-              </w:rPr>
-            </w:pPr>
-            <w:r>
-              <w:rPr>
-                <w:rFonts w:hint="eastAsia"/>
-                <w:sz w:val="15"/>
-                <w:szCs w:val="15"/>
-              </w:rPr>
-              <w:t>9</w:t>
-            </w:r>
-            <w:r>
-              <w:rPr>
-                <w:sz w:val="15"/>
-                <w:szCs w:val="15"/>
-              </w:rPr>
-              <w:t>7.44</w:t>
+              <w:t>4</w:t>
             </w:r>
           </w:p>
         </w:tc>
@@ -5322,7 +5338,6 @@
           <w:p>
             <w:pPr>
               <w:rPr>
-                <w:rFonts w:hint="eastAsia"/>
                 <w:sz w:val="15"/>
                 <w:szCs w:val="15"/>
               </w:rPr>
@@ -5532,7 +5547,6 @@
           <w:p>
             <w:pPr>
               <w:rPr>
-                <w:rFonts w:hint="eastAsia"/>
                 <w:sz w:val="15"/>
                 <w:szCs w:val="15"/>
               </w:rPr>
@@ -5557,7 +5571,6 @@
           <w:p>
             <w:pPr>
               <w:rPr>
-                <w:rFonts w:hint="eastAsia"/>
                 <w:sz w:val="15"/>
                 <w:szCs w:val="15"/>
               </w:rPr>
@@ -5574,7 +5587,6 @@
           <w:p>
             <w:pPr>
               <w:rPr>
-                <w:rFonts w:hint="eastAsia"/>
                 <w:sz w:val="15"/>
                 <w:szCs w:val="15"/>
               </w:rPr>
@@ -5591,7 +5603,6 @@
           <w:p>
             <w:pPr>
               <w:rPr>
-                <w:rFonts w:hint="eastAsia"/>
                 <w:sz w:val="15"/>
                 <w:szCs w:val="15"/>
               </w:rPr>
@@ -10667,7 +10678,7 @@
 </file>
 
 <file path=customXml/itemProps1.xml><?xml version="1.0" encoding="utf-8"?>
-<ds:datastoreItem xmlns:ds="http://schemas.openxmlformats.org/officeDocument/2006/customXml" ds:itemID="{3D550512-C62B-4BBF-B7AF-1914FC4C2295}">
+<ds:datastoreItem xmlns:ds="http://schemas.openxmlformats.org/officeDocument/2006/customXml" ds:itemID="{91B48C2B-5E12-4263-8CA9-4097D5ACF497}">
   <ds:schemaRefs>
     <ds:schemaRef ds:uri="http://schemas.openxmlformats.org/officeDocument/2006/bibliography"/>
   </ds:schemaRefs>

</xml_diff>